<commit_message>
Finishing touches part 1
</commit_message>
<xml_diff>
--- a/Design Documents/AS4 Design Document.docx
+++ b/Design Documents/AS4 Design Document.docx
@@ -7,12 +7,15 @@
         <w:contextualSpacing w:val="0"/>
         <w:jc w:val="center"/>
         <w:rPr>
+          <w:rFonts w:ascii="Helvetica" w:hAnsi="Helvetica"/>
           <w:sz w:val="48"/>
           <w:szCs w:val="48"/>
         </w:rPr>
       </w:pPr>
-      <w:r>
-        <w:rPr>
+      <w:bookmarkStart w:id="0" w:name="_GoBack"/>
+      <w:r>
+        <w:rPr>
+          <w:rFonts w:ascii="Helvetica" w:hAnsi="Helvetica"/>
           <w:sz w:val="48"/>
           <w:szCs w:val="48"/>
         </w:rPr>
@@ -24,6 +27,7 @@
         <w:contextualSpacing w:val="0"/>
         <w:jc w:val="center"/>
         <w:rPr>
+          <w:rFonts w:ascii="Helvetica" w:hAnsi="Helvetica"/>
           <w:sz w:val="48"/>
           <w:szCs w:val="48"/>
         </w:rPr>
@@ -32,44 +36,71 @@
     <w:p>
       <w:pPr>
         <w:contextualSpacing w:val="0"/>
-      </w:pPr>
-      <w:r>
-        <w:rPr>
+        <w:rPr>
+          <w:rFonts w:ascii="Helvetica" w:hAnsi="Helvetica"/>
+        </w:rPr>
+      </w:pPr>
+      <w:r>
+        <w:rPr>
+          <w:rFonts w:ascii="Helvetica" w:hAnsi="Helvetica"/>
           <w:b/>
         </w:rPr>
         <w:t xml:space="preserve">Assignment </w:t>
       </w:r>
       <w:r>
         <w:rPr>
+          <w:rFonts w:ascii="Helvetica" w:hAnsi="Helvetica"/>
           <w:b/>
         </w:rPr>
         <w:t>4</w:t>
       </w:r>
       <w:r>
         <w:rPr>
+          <w:rFonts w:ascii="Helvetica" w:hAnsi="Helvetica"/>
           <w:b/>
         </w:rPr>
         <w:tab/>
       </w:r>
       <w:r>
+        <w:rPr>
+          <w:rFonts w:ascii="Helvetica" w:hAnsi="Helvetica"/>
+        </w:rPr>
         <w:tab/>
       </w:r>
       <w:r>
+        <w:rPr>
+          <w:rFonts w:ascii="Helvetica" w:hAnsi="Helvetica"/>
+        </w:rPr>
         <w:tab/>
       </w:r>
       <w:r>
+        <w:rPr>
+          <w:rFonts w:ascii="Helvetica" w:hAnsi="Helvetica"/>
+        </w:rPr>
         <w:tab/>
       </w:r>
       <w:r>
+        <w:rPr>
+          <w:rFonts w:ascii="Helvetica" w:hAnsi="Helvetica"/>
+        </w:rPr>
         <w:tab/>
       </w:r>
       <w:r>
+        <w:rPr>
+          <w:rFonts w:ascii="Helvetica" w:hAnsi="Helvetica"/>
+        </w:rPr>
         <w:tab/>
       </w:r>
       <w:r>
+        <w:rPr>
+          <w:rFonts w:ascii="Helvetica" w:hAnsi="Helvetica"/>
+        </w:rPr>
         <w:tab/>
       </w:r>
       <w:r>
+        <w:rPr>
+          <w:rFonts w:ascii="Helvetica" w:hAnsi="Helvetica"/>
+        </w:rPr>
         <w:tab/>
         <w:t>Seng 330, Fall 2018</w:t>
       </w:r>
@@ -77,19 +108,26 @@
     <w:p>
       <w:pPr>
         <w:contextualSpacing w:val="0"/>
-      </w:pPr>
-      <w:r>
-        <w:t xml:space="preserve">Kai </w:t>
-      </w:r>
-      <w:proofErr w:type="spellStart"/>
-      <w:r>
-        <w:t>Kovacik</w:t>
-      </w:r>
-      <w:proofErr w:type="spellEnd"/>
-      <w:r>
+        <w:rPr>
+          <w:rFonts w:ascii="Helvetica" w:hAnsi="Helvetica"/>
+        </w:rPr>
+      </w:pPr>
+      <w:r>
+        <w:rPr>
+          <w:rFonts w:ascii="Helvetica" w:hAnsi="Helvetica"/>
+        </w:rPr>
+        <w:t>Kai Kovacik</w:t>
+      </w:r>
+      <w:r>
+        <w:rPr>
+          <w:rFonts w:ascii="Helvetica" w:hAnsi="Helvetica"/>
+        </w:rPr>
         <w:tab/>
       </w:r>
       <w:r>
+        <w:rPr>
+          <w:rFonts w:ascii="Helvetica" w:hAnsi="Helvetica"/>
+        </w:rPr>
         <w:tab/>
         <w:t>kkovacik@gmail.com</w:t>
       </w:r>
@@ -97,14 +135,26 @@
     <w:p>
       <w:pPr>
         <w:contextualSpacing w:val="0"/>
-      </w:pPr>
-      <w:r>
+        <w:rPr>
+          <w:rFonts w:ascii="Helvetica" w:hAnsi="Helvetica"/>
+        </w:rPr>
+      </w:pPr>
+      <w:r>
+        <w:rPr>
+          <w:rFonts w:ascii="Helvetica" w:hAnsi="Helvetica"/>
+        </w:rPr>
         <w:t>Seth Tolkamp</w:t>
       </w:r>
       <w:r>
+        <w:rPr>
+          <w:rFonts w:ascii="Helvetica" w:hAnsi="Helvetica"/>
+        </w:rPr>
         <w:tab/>
       </w:r>
       <w:r>
+        <w:rPr>
+          <w:rFonts w:ascii="Helvetica" w:hAnsi="Helvetica"/>
+        </w:rPr>
         <w:tab/>
         <w:t>stolkamp@uvic.ca</w:t>
       </w:r>
@@ -112,82 +162,161 @@
     <w:p>
       <w:pPr>
         <w:contextualSpacing w:val="0"/>
-      </w:pPr>
-      <w:r>
+        <w:rPr>
+          <w:rFonts w:ascii="Helvetica" w:hAnsi="Helvetica"/>
+        </w:rPr>
+      </w:pPr>
+      <w:r>
+        <w:rPr>
+          <w:rFonts w:ascii="Helvetica" w:hAnsi="Helvetica"/>
+        </w:rPr>
         <w:pict w14:anchorId="271FBE3C">
-          <v:rect id="_x0000_i1025" style="width:0;height:1.5pt" o:hralign="center" o:hrstd="t" o:hr="t" fillcolor="#a0a0a0" stroked="f"/>
+          <v:rect id="_x0000_i1029" style="width:0;height:1.5pt" o:hralign="center" o:bullet="t" o:hrstd="t" o:hr="t" fillcolor="#a0a0a0" stroked="f"/>
         </w:pict>
       </w:r>
     </w:p>
     <w:p>
       <w:pPr>
         <w:contextualSpacing w:val="0"/>
-      </w:pPr>
-    </w:p>
-    <w:p>
-      <w:pPr>
-        <w:contextualSpacing w:val="0"/>
-      </w:pPr>
-      <w:r>
-        <w:rPr>
+        <w:rPr>
+          <w:rFonts w:ascii="Helvetica" w:hAnsi="Helvetica"/>
+        </w:rPr>
+      </w:pPr>
+    </w:p>
+    <w:p>
+      <w:pPr>
+        <w:contextualSpacing w:val="0"/>
+        <w:rPr>
+          <w:rFonts w:ascii="Helvetica" w:hAnsi="Helvetica"/>
+        </w:rPr>
+      </w:pPr>
+      <w:r>
+        <w:rPr>
+          <w:rFonts w:ascii="Helvetica" w:hAnsi="Helvetica"/>
           <w:b/>
           <w:sz w:val="24"/>
           <w:szCs w:val="24"/>
         </w:rPr>
-        <w:t>N</w:t>
-      </w:r>
-      <w:r>
-        <w:rPr>
-          <w:b/>
+        <w:t>Note:</w:t>
+      </w:r>
+      <w:r>
+        <w:rPr>
+          <w:rFonts w:ascii="Helvetica" w:hAnsi="Helvetica"/>
           <w:sz w:val="24"/>
           <w:szCs w:val="24"/>
         </w:rPr>
-        <w:t>ote</w:t>
-      </w:r>
-      <w:r>
-        <w:rPr>
-          <w:b/>
-          <w:sz w:val="24"/>
-          <w:szCs w:val="24"/>
-        </w:rPr>
-        <w:t>:</w:t>
-      </w:r>
-      <w:r>
-        <w:rPr>
-          <w:sz w:val="24"/>
-          <w:szCs w:val="24"/>
-        </w:rPr>
         <w:t xml:space="preserve"> If the tests or </w:t>
       </w:r>
       <w:r>
+        <w:rPr>
+          <w:rFonts w:ascii="Helvetica" w:hAnsi="Helvetica"/>
+        </w:rPr>
         <w:t>UI Application Client.java exit with “</w:t>
       </w:r>
       <w:proofErr w:type="spellStart"/>
       <w:proofErr w:type="gramStart"/>
       <w:r>
+        <w:rPr>
+          <w:rFonts w:ascii="Helvetica" w:hAnsi="Helvetica"/>
+        </w:rPr>
         <w:t>java.lang</w:t>
       </w:r>
       <w:proofErr w:type="gramEnd"/>
       <w:r>
+        <w:rPr>
+          <w:rFonts w:ascii="Helvetica" w:hAnsi="Helvetica"/>
+        </w:rPr>
         <w:t>.reflect.InvocationTargetException</w:t>
       </w:r>
       <w:proofErr w:type="spellEnd"/>
       <w:r>
-        <w:t xml:space="preserve">”, </w:t>
-      </w:r>
-      <w:r>
-        <w:t>comment out line 50 from Client.java. This line loads the style sheet that decorates the UI. We had trouble getting it to consistently load across platforms and we do not know if it is a local error or not.</w:t>
-      </w:r>
-    </w:p>
-    <w:p>
-      <w:pPr>
-        <w:contextualSpacing w:val="0"/>
-      </w:pPr>
-    </w:p>
-    <w:p>
-      <w:pPr>
-        <w:contextualSpacing w:val="0"/>
-        <w:rPr>
+        <w:rPr>
+          <w:rFonts w:ascii="Helvetica" w:hAnsi="Helvetica"/>
+        </w:rPr>
+        <w:t>”, comment out line 50 from Client.java. This line loads the style sheet that decorates the UI. We had trouble getting it to consistently load across platforms and we do not know if it is a local error or not.</w:t>
+      </w:r>
+      <w:r>
+        <w:rPr>
+          <w:rFonts w:ascii="Helvetica" w:hAnsi="Helvetica"/>
+        </w:rPr>
+        <w:t xml:space="preserve"> Additionally,</w:t>
+      </w:r>
+      <w:r>
+        <w:rPr>
+          <w:rFonts w:ascii="Helvetica" w:hAnsi="Helvetica"/>
+        </w:rPr>
+        <w:t xml:space="preserve"> note that</w:t>
+      </w:r>
+      <w:r>
+        <w:rPr>
+          <w:rFonts w:ascii="Helvetica" w:hAnsi="Helvetica"/>
+        </w:rPr>
+        <w:t xml:space="preserve"> the</w:t>
+      </w:r>
+      <w:r>
+        <w:rPr>
+          <w:rFonts w:ascii="Helvetica" w:hAnsi="Helvetica"/>
+        </w:rPr>
+        <w:t xml:space="preserve"> </w:t>
+      </w:r>
+      <w:r>
+        <w:rPr>
+          <w:rFonts w:ascii="Helvetica" w:hAnsi="Helvetica"/>
+        </w:rPr>
+        <w:t xml:space="preserve">styles.css file </w:t>
+      </w:r>
+      <w:proofErr w:type="gramStart"/>
+      <w:r>
+        <w:rPr>
+          <w:rFonts w:ascii="Helvetica" w:hAnsi="Helvetica"/>
+        </w:rPr>
+        <w:t>is located in</w:t>
+      </w:r>
+      <w:proofErr w:type="gramEnd"/>
+      <w:r>
+        <w:rPr>
+          <w:rFonts w:ascii="Helvetica" w:hAnsi="Helvetica"/>
+        </w:rPr>
+        <w:t xml:space="preserve"> </w:t>
+      </w:r>
+      <w:r>
+        <w:rPr>
+          <w:rFonts w:ascii="Helvetica" w:hAnsi="Helvetica"/>
+        </w:rPr>
+        <w:t>assn3-k-s\build\classes\java\main</w:t>
+      </w:r>
+      <w:r>
+        <w:rPr>
+          <w:rFonts w:ascii="Helvetica" w:hAnsi="Helvetica"/>
+        </w:rPr>
+        <w:t>\</w:t>
+      </w:r>
+      <w:r>
+        <w:rPr>
+          <w:rFonts w:ascii="Helvetica" w:hAnsi="Helvetica"/>
+        </w:rPr>
+        <w:t xml:space="preserve"> (\..\ wasn’t cooperating)</w:t>
+      </w:r>
+      <w:r>
+        <w:rPr>
+          <w:rFonts w:ascii="Helvetica" w:hAnsi="Helvetica"/>
+        </w:rPr>
+        <w:t>.</w:t>
+      </w:r>
+    </w:p>
+    <w:p>
+      <w:pPr>
+        <w:contextualSpacing w:val="0"/>
+        <w:rPr>
+          <w:rFonts w:ascii="Helvetica" w:hAnsi="Helvetica"/>
+        </w:rPr>
+      </w:pPr>
+    </w:p>
+    <w:p>
+      <w:pPr>
+        <w:contextualSpacing w:val="0"/>
+        <w:rPr>
+          <w:rFonts w:ascii="Helvetica" w:hAnsi="Helvetica"/>
           <w:b/>
           <w:sz w:val="28"/>
           <w:szCs w:val="24"/>
@@ -195,6 +324,7 @@
       </w:pPr>
       <w:r>
         <w:rPr>
+          <w:rFonts w:ascii="Helvetica" w:hAnsi="Helvetica"/>
           <w:b/>
           <w:sz w:val="28"/>
           <w:szCs w:val="24"/>
@@ -205,14 +335,23 @@
     <w:p>
       <w:pPr>
         <w:contextualSpacing w:val="0"/>
-      </w:pPr>
-      <w:r>
+        <w:rPr>
+          <w:rFonts w:ascii="Helvetica" w:hAnsi="Helvetica"/>
+        </w:rPr>
+      </w:pPr>
+      <w:r>
+        <w:rPr>
+          <w:rFonts w:ascii="Helvetica" w:hAnsi="Helvetica"/>
+        </w:rPr>
         <w:t>There are two ways for you to test the system.</w:t>
       </w:r>
     </w:p>
     <w:p>
       <w:pPr>
         <w:contextualSpacing w:val="0"/>
+        <w:rPr>
+          <w:rFonts w:ascii="Helvetica" w:hAnsi="Helvetica"/>
+        </w:rPr>
       </w:pPr>
     </w:p>
     <w:p>
@@ -221,15 +360,133 @@
           <w:ilvl w:val="0"/>
           <w:numId w:val="1"/>
         </w:numPr>
-      </w:pPr>
-      <w:r>
+        <w:rPr>
+          <w:rFonts w:ascii="Helvetica" w:hAnsi="Helvetica"/>
+        </w:rPr>
+      </w:pPr>
+      <w:r>
+        <w:rPr>
+          <w:rFonts w:ascii="Helvetica" w:hAnsi="Helvetica"/>
+        </w:rPr>
         <w:t>Type ‘grad</w:t>
       </w:r>
       <w:r>
+        <w:rPr>
+          <w:rFonts w:ascii="Helvetica" w:hAnsi="Helvetica"/>
+        </w:rPr>
         <w:t>l</w:t>
       </w:r>
       <w:r>
+        <w:rPr>
+          <w:rFonts w:ascii="Helvetica" w:hAnsi="Helvetica"/>
+        </w:rPr>
         <w:t>e run’. This will run the UI Application Client.java and you can easily verify the functionality manually.</w:t>
+      </w:r>
+      <w:r>
+        <w:rPr>
+          <w:rFonts w:ascii="Helvetica" w:hAnsi="Helvetica"/>
+        </w:rPr>
+        <w:t xml:space="preserve"> The client is loaded with three predefined users, “kai” with pass “</w:t>
+      </w:r>
+      <w:proofErr w:type="spellStart"/>
+      <w:r>
+        <w:rPr>
+          <w:rFonts w:ascii="Helvetica" w:hAnsi="Helvetica"/>
+        </w:rPr>
+        <w:t>iak</w:t>
+      </w:r>
+      <w:proofErr w:type="spellEnd"/>
+      <w:r>
+        <w:rPr>
+          <w:rFonts w:ascii="Helvetica" w:hAnsi="Helvetica"/>
+        </w:rPr>
+        <w:t>”, “</w:t>
+      </w:r>
+      <w:proofErr w:type="spellStart"/>
+      <w:r>
+        <w:rPr>
+          <w:rFonts w:ascii="Helvetica" w:hAnsi="Helvetica"/>
+        </w:rPr>
+        <w:t>seth</w:t>
+      </w:r>
+      <w:proofErr w:type="spellEnd"/>
+      <w:r>
+        <w:rPr>
+          <w:rFonts w:ascii="Helvetica" w:hAnsi="Helvetica"/>
+        </w:rPr>
+        <w:t>” with pass “</w:t>
+      </w:r>
+      <w:proofErr w:type="spellStart"/>
+      <w:r>
+        <w:rPr>
+          <w:rFonts w:ascii="Helvetica" w:hAnsi="Helvetica"/>
+        </w:rPr>
+        <w:t>htes</w:t>
+      </w:r>
+      <w:proofErr w:type="spellEnd"/>
+      <w:r>
+        <w:rPr>
+          <w:rFonts w:ascii="Helvetica" w:hAnsi="Helvetica"/>
+        </w:rPr>
+        <w:t>” and guest with pass “</w:t>
+      </w:r>
+      <w:proofErr w:type="spellStart"/>
+      <w:r>
+        <w:rPr>
+          <w:rFonts w:ascii="Helvetica" w:hAnsi="Helvetica"/>
+        </w:rPr>
+        <w:t>tseug</w:t>
+      </w:r>
+      <w:proofErr w:type="spellEnd"/>
+      <w:r>
+        <w:rPr>
+          <w:rFonts w:ascii="Helvetica" w:hAnsi="Helvetica"/>
+        </w:rPr>
+        <w:t>”. Both “kai” and “</w:t>
+      </w:r>
+      <w:proofErr w:type="spellStart"/>
+      <w:r>
+        <w:rPr>
+          <w:rFonts w:ascii="Helvetica" w:hAnsi="Helvetica"/>
+        </w:rPr>
+        <w:t>seth</w:t>
+      </w:r>
+      <w:proofErr w:type="spellEnd"/>
+      <w:r>
+        <w:rPr>
+          <w:rFonts w:ascii="Helvetica" w:hAnsi="Helvetica"/>
+        </w:rPr>
+        <w:t xml:space="preserve">” are admin accounts, whereas </w:t>
+      </w:r>
+      <w:r>
+        <w:rPr>
+          <w:rFonts w:ascii="Helvetica" w:hAnsi="Helvetica"/>
+        </w:rPr>
+        <w:t>“</w:t>
+      </w:r>
+      <w:r>
+        <w:rPr>
+          <w:rFonts w:ascii="Helvetica" w:hAnsi="Helvetica"/>
+        </w:rPr>
+        <w:t>guest</w:t>
+      </w:r>
+      <w:r>
+        <w:rPr>
+          <w:rFonts w:ascii="Helvetica" w:hAnsi="Helvetica"/>
+        </w:rPr>
+        <w:t>”</w:t>
+      </w:r>
+      <w:r>
+        <w:rPr>
+          <w:rFonts w:ascii="Helvetica" w:hAnsi="Helvetica"/>
+        </w:rPr>
+        <w:t xml:space="preserve"> and any user that is added via the “New user” button, </w:t>
+      </w:r>
+      <w:r>
+        <w:rPr>
+          <w:rFonts w:ascii="Helvetica" w:hAnsi="Helvetica"/>
+        </w:rPr>
+        <w:t>are basic accounts.</w:t>
       </w:r>
     </w:p>
     <w:p>
@@ -238,36 +495,66 @@
           <w:ilvl w:val="0"/>
           <w:numId w:val="1"/>
         </w:numPr>
-      </w:pPr>
-      <w:r>
+        <w:rPr>
+          <w:rFonts w:ascii="Helvetica" w:hAnsi="Helvetica"/>
+        </w:rPr>
+      </w:pPr>
+      <w:r>
+        <w:rPr>
+          <w:rFonts w:ascii="Helvetica" w:hAnsi="Helvetica"/>
+        </w:rPr>
         <w:t xml:space="preserve">Type ‘gradle test’. This will run both the UI acceptance tests and the </w:t>
       </w:r>
       <w:proofErr w:type="gramStart"/>
       <w:r>
+        <w:rPr>
+          <w:rFonts w:ascii="Helvetica" w:hAnsi="Helvetica"/>
+        </w:rPr>
         <w:t>non UI</w:t>
       </w:r>
       <w:proofErr w:type="gramEnd"/>
       <w:r>
+        <w:rPr>
+          <w:rFonts w:ascii="Helvetica" w:hAnsi="Helvetica"/>
+        </w:rPr>
         <w:t xml:space="preserve"> </w:t>
       </w:r>
       <w:r>
+        <w:rPr>
+          <w:rFonts w:ascii="Helvetica" w:hAnsi="Helvetica"/>
+        </w:rPr>
         <w:t xml:space="preserve">acceptance </w:t>
       </w:r>
       <w:r>
+        <w:rPr>
+          <w:rFonts w:ascii="Helvetica" w:hAnsi="Helvetica"/>
+        </w:rPr>
         <w:t>tests. The</w:t>
       </w:r>
       <w:r>
+        <w:rPr>
+          <w:rFonts w:ascii="Helvetica" w:hAnsi="Helvetica"/>
+        </w:rPr>
         <w:t xml:space="preserve"> UI Acceptance Tests </w:t>
       </w:r>
       <w:r>
+        <w:rPr>
+          <w:rFonts w:ascii="Helvetica" w:hAnsi="Helvetica"/>
+        </w:rPr>
         <w:t xml:space="preserve">does extensive testing of the use cases. It adds devices, checks their functionality, adds users, assigns users to devices, etc. The </w:t>
       </w:r>
       <w:proofErr w:type="gramStart"/>
       <w:r>
+        <w:rPr>
+          <w:rFonts w:ascii="Helvetica" w:hAnsi="Helvetica"/>
+        </w:rPr>
         <w:t>non UI</w:t>
       </w:r>
       <w:proofErr w:type="gramEnd"/>
       <w:r>
+        <w:rPr>
+          <w:rFonts w:ascii="Helvetica" w:hAnsi="Helvetica"/>
+        </w:rPr>
         <w:t xml:space="preserve"> acceptance tests test the functionality of the devices only.</w:t>
       </w:r>
     </w:p>
@@ -275,305 +562,437 @@
       <w:pPr>
         <w:contextualSpacing w:val="0"/>
         <w:rPr>
+          <w:rFonts w:ascii="Helvetica" w:hAnsi="Helvetica"/>
+        </w:rPr>
+      </w:pPr>
+    </w:p>
+    <w:p>
+      <w:pPr>
+        <w:contextualSpacing w:val="0"/>
+        <w:rPr>
+          <w:rFonts w:ascii="Helvetica" w:hAnsi="Helvetica"/>
+          <w:b/>
+          <w:sz w:val="28"/>
+          <w:szCs w:val="24"/>
+        </w:rPr>
+      </w:pPr>
+      <w:r>
+        <w:rPr>
+          <w:rFonts w:ascii="Helvetica" w:hAnsi="Helvetica"/>
+          <w:b/>
+          <w:sz w:val="28"/>
+          <w:szCs w:val="24"/>
+        </w:rPr>
+        <w:t>System Structure</w:t>
+      </w:r>
+    </w:p>
+    <w:p>
+      <w:pPr>
+        <w:contextualSpacing w:val="0"/>
+        <w:rPr>
+          <w:rFonts w:ascii="Helvetica" w:hAnsi="Helvetica"/>
+        </w:rPr>
+      </w:pPr>
+      <w:r>
+        <w:rPr>
+          <w:rFonts w:ascii="Helvetica" w:hAnsi="Helvetica"/>
+        </w:rPr>
+        <w:t xml:space="preserve">This system was constructed with the </w:t>
+      </w:r>
+      <w:proofErr w:type="gramStart"/>
+      <w:r>
+        <w:rPr>
+          <w:rFonts w:ascii="Helvetica" w:hAnsi="Helvetica"/>
+        </w:rPr>
+        <w:t>ultimate goal</w:t>
+      </w:r>
+      <w:proofErr w:type="gramEnd"/>
+      <w:r>
+        <w:rPr>
+          <w:rFonts w:ascii="Helvetica" w:hAnsi="Helvetica"/>
+        </w:rPr>
+        <w:t xml:space="preserve"> of having a functioning system. It has been a huge learning experience </w:t>
+      </w:r>
+      <w:r>
+        <w:rPr>
+          <w:rFonts w:ascii="Helvetica" w:hAnsi="Helvetica"/>
+        </w:rPr>
+        <w:t>but as we progressed onto AS4 from AS3 we refactored extensively and greatly improved</w:t>
+      </w:r>
+      <w:r>
+        <w:rPr>
+          <w:rFonts w:ascii="Helvetica" w:hAnsi="Helvetica"/>
+        </w:rPr>
+        <w:t xml:space="preserve"> </w:t>
+      </w:r>
+      <w:r>
+        <w:rPr>
+          <w:rFonts w:ascii="Helvetica" w:hAnsi="Helvetica"/>
+        </w:rPr>
+        <w:t xml:space="preserve">the </w:t>
+      </w:r>
+      <w:r>
+        <w:rPr>
+          <w:rFonts w:ascii="Helvetica" w:hAnsi="Helvetica"/>
+        </w:rPr>
+        <w:t xml:space="preserve">encapsulation </w:t>
+      </w:r>
+      <w:r>
+        <w:rPr>
+          <w:rFonts w:ascii="Helvetica" w:hAnsi="Helvetica"/>
+        </w:rPr>
+        <w:t xml:space="preserve">of the system while reducing </w:t>
+      </w:r>
+      <w:r>
+        <w:rPr>
+          <w:rFonts w:ascii="Helvetica" w:hAnsi="Helvetica"/>
+        </w:rPr>
+        <w:t>coupling.</w:t>
+      </w:r>
+    </w:p>
+    <w:p>
+      <w:pPr>
+        <w:contextualSpacing w:val="0"/>
+        <w:rPr>
+          <w:rFonts w:ascii="Helvetica" w:hAnsi="Helvetica"/>
+        </w:rPr>
+      </w:pPr>
+    </w:p>
+    <w:p>
+      <w:pPr>
+        <w:contextualSpacing w:val="0"/>
+        <w:rPr>
+          <w:rFonts w:ascii="Helvetica" w:hAnsi="Helvetica"/>
+        </w:rPr>
+      </w:pPr>
+      <w:r>
+        <w:rPr>
+          <w:rFonts w:ascii="Helvetica" w:hAnsi="Helvetica"/>
+        </w:rPr>
+        <w:t>The</w:t>
+      </w:r>
+      <w:r>
+        <w:rPr>
+          <w:rFonts w:ascii="Helvetica" w:hAnsi="Helvetica"/>
+        </w:rPr>
+        <w:t xml:space="preserve"> devices consist of a model and a view</w:t>
+      </w:r>
+      <w:r>
+        <w:rPr>
+          <w:rFonts w:ascii="Helvetica" w:hAnsi="Helvetica"/>
+        </w:rPr>
+        <w:t>. In AS3 we used a controller for the camera device and the controller ended</w:t>
+      </w:r>
+      <w:r>
+        <w:rPr>
+          <w:rFonts w:ascii="Helvetica" w:hAnsi="Helvetica"/>
+        </w:rPr>
+        <w:t xml:space="preserve"> up duplicating code and implementing getters for getters in the camera model. This system does not require a controller as the control code is quite simple in the first place and separation of data storage and control just leads to more work and more code.</w:t>
+      </w:r>
+    </w:p>
+    <w:p>
+      <w:pPr>
+        <w:contextualSpacing w:val="0"/>
+        <w:rPr>
+          <w:rFonts w:ascii="Helvetica" w:hAnsi="Helvetica"/>
+        </w:rPr>
+      </w:pPr>
+    </w:p>
+    <w:p>
+      <w:pPr>
+        <w:contextualSpacing w:val="0"/>
+        <w:rPr>
+          <w:rFonts w:ascii="Helvetica" w:hAnsi="Helvetica"/>
+        </w:rPr>
+      </w:pPr>
+      <w:r>
+        <w:rPr>
+          <w:rFonts w:ascii="Helvetica" w:hAnsi="Helvetica"/>
+        </w:rPr>
+        <w:t xml:space="preserve">The organizer holds a collection of the views </w:t>
+      </w:r>
+      <w:r>
+        <w:rPr>
+          <w:rFonts w:ascii="Helvetica" w:hAnsi="Helvetica"/>
+        </w:rPr>
+        <w:t>of each</w:t>
+      </w:r>
+      <w:r>
+        <w:rPr>
+          <w:rFonts w:ascii="Helvetica" w:hAnsi="Helvetica"/>
+        </w:rPr>
+        <w:t xml:space="preserve"> device. </w:t>
+      </w:r>
+      <w:r>
+        <w:rPr>
+          <w:rFonts w:ascii="Helvetica" w:hAnsi="Helvetica"/>
+        </w:rPr>
+        <w:t xml:space="preserve">The Client is a </w:t>
+      </w:r>
+      <w:proofErr w:type="spellStart"/>
+      <w:r>
+        <w:rPr>
+          <w:rFonts w:ascii="Helvetica" w:hAnsi="Helvetica"/>
+        </w:rPr>
+        <w:t>Javafx</w:t>
+      </w:r>
+      <w:proofErr w:type="spellEnd"/>
+      <w:r>
+        <w:rPr>
+          <w:rFonts w:ascii="Helvetica" w:hAnsi="Helvetica"/>
+        </w:rPr>
+        <w:t xml:space="preserve"> driven tabular application with a tab for configuring the system, for users, and for each device. </w:t>
+      </w:r>
+      <w:r>
+        <w:rPr>
+          <w:rFonts w:ascii="Helvetica" w:hAnsi="Helvetica"/>
+        </w:rPr>
+        <w:t>The Client instantiates the organizer and populates the tabs with the correct views. Each device tab refreshes based on the list of views in the Organizer and objects are added to the Organizer in the “Configuration Tab”.</w:t>
+      </w:r>
+    </w:p>
+    <w:p>
+      <w:pPr>
+        <w:contextualSpacing w:val="0"/>
+        <w:rPr>
+          <w:rFonts w:ascii="Helvetica" w:hAnsi="Helvetica"/>
           <w:b/>
           <w:sz w:val="24"/>
           <w:szCs w:val="24"/>
         </w:rPr>
       </w:pPr>
-    </w:p>
-    <w:p>
-      <w:pPr>
-        <w:contextualSpacing w:val="0"/>
-      </w:pPr>
-    </w:p>
-    <w:p>
-      <w:pPr>
-        <w:contextualSpacing w:val="0"/>
-        <w:rPr>
-          <w:b/>
-          <w:sz w:val="28"/>
-          <w:szCs w:val="24"/>
-        </w:rPr>
-      </w:pPr>
-      <w:r>
-        <w:rPr>
-          <w:b/>
-          <w:sz w:val="28"/>
-          <w:szCs w:val="24"/>
-        </w:rPr>
-        <w:t>System Structure</w:t>
-      </w:r>
-    </w:p>
-    <w:p>
-      <w:pPr>
-        <w:contextualSpacing w:val="0"/>
-      </w:pPr>
-      <w:r>
-        <w:t xml:space="preserve">This system was constructed with the </w:t>
-      </w:r>
-      <w:proofErr w:type="gramStart"/>
-      <w:r>
-        <w:t>ultimate goal</w:t>
-      </w:r>
-      <w:proofErr w:type="gramEnd"/>
-      <w:r>
-        <w:t xml:space="preserve"> of having a functioning system. It has been a huge learning experience </w:t>
-      </w:r>
-      <w:r>
-        <w:t>but as we progressed onto AS4 from AS3 we refactored extensively and greatly improved</w:t>
-      </w:r>
-      <w:r>
-        <w:t xml:space="preserve"> </w:t>
-      </w:r>
-      <w:r>
-        <w:t xml:space="preserve">the </w:t>
-      </w:r>
-      <w:r>
-        <w:t xml:space="preserve">encapsulation </w:t>
-      </w:r>
-      <w:r>
-        <w:t xml:space="preserve">of the system while reducing </w:t>
-      </w:r>
-      <w:r>
-        <w:t>coupling.</w:t>
-      </w:r>
-    </w:p>
-    <w:p>
-      <w:pPr>
-        <w:contextualSpacing w:val="0"/>
-      </w:pPr>
-    </w:p>
-    <w:p>
-      <w:pPr>
-        <w:contextualSpacing w:val="0"/>
-      </w:pPr>
-      <w:r>
-        <w:t>The</w:t>
-      </w:r>
-      <w:r>
-        <w:t xml:space="preserve"> devices consist of a model and a view</w:t>
-      </w:r>
-      <w:r>
-        <w:t>. In AS3 we used a controller for the camera device and the controller ended</w:t>
-      </w:r>
-      <w:r>
-        <w:t xml:space="preserve"> up duplicating code and implementing getters for getters in the camera model. This system does not require a controller as the control code is quite simple in the first place and separation of data storage and control just leads to more work and more code.</w:t>
-      </w:r>
-    </w:p>
-    <w:p>
-      <w:pPr>
-        <w:contextualSpacing w:val="0"/>
-      </w:pPr>
-    </w:p>
-    <w:p>
-      <w:pPr>
-        <w:contextualSpacing w:val="0"/>
-      </w:pPr>
-      <w:r>
-        <w:t xml:space="preserve">The organizer holds a collection of the views </w:t>
-      </w:r>
-      <w:r>
-        <w:t>of each</w:t>
-      </w:r>
-      <w:r>
-        <w:t xml:space="preserve"> device. </w:t>
-      </w:r>
-      <w:r>
-        <w:t xml:space="preserve">The Client is a </w:t>
-      </w:r>
-      <w:proofErr w:type="spellStart"/>
-      <w:r>
-        <w:t>Javafx</w:t>
-      </w:r>
-      <w:proofErr w:type="spellEnd"/>
-      <w:r>
-        <w:t xml:space="preserve"> driven tabular application with a tab for configuring the system, for users, and for each device</w:t>
-      </w:r>
-      <w:r>
-        <w:t xml:space="preserve">. </w:t>
-      </w:r>
-      <w:r>
-        <w:t xml:space="preserve">The Client instantiates the organizer and populates the tabs with the correct views. Each device tab refreshes based on the list of views in the Organizer and objects are added to the Organizer in the </w:t>
-      </w:r>
-      <w:r>
-        <w:t>“</w:t>
-      </w:r>
-      <w:r>
-        <w:t xml:space="preserve">Configuration </w:t>
-      </w:r>
-      <w:r>
-        <w:t>T</w:t>
-      </w:r>
-      <w:r>
-        <w:t>ab</w:t>
-      </w:r>
-      <w:r>
-        <w:t>”</w:t>
-      </w:r>
-      <w:r>
-        <w:t>.</w:t>
-      </w:r>
-    </w:p>
-    <w:p>
-      <w:r>
-        <w:br w:type="page"/>
-      </w:r>
-    </w:p>
-    <w:p>
-      <w:pPr>
-        <w:contextualSpacing w:val="0"/>
-        <w:rPr>
+      <w:r>
+        <w:rPr>
+          <w:rFonts w:ascii="Helvetica" w:hAnsi="Helvetica"/>
           <w:b/>
           <w:sz w:val="24"/>
           <w:szCs w:val="24"/>
         </w:rPr>
-      </w:pPr>
-      <w:r>
-        <w:rPr>
-          <w:b/>
-          <w:sz w:val="24"/>
-          <w:szCs w:val="24"/>
-        </w:rPr>
         <w:lastRenderedPageBreak/>
-        <w:t xml:space="preserve">New </w:t>
-      </w:r>
-      <w:r>
-        <w:rPr>
-          <w:b/>
-          <w:sz w:val="24"/>
-          <w:szCs w:val="24"/>
-        </w:rPr>
-        <w:t>Classes</w:t>
-      </w:r>
-    </w:p>
-    <w:p>
-      <w:pPr>
-        <w:contextualSpacing w:val="0"/>
-      </w:pPr>
-      <w:r>
+        <w:t>New Classes</w:t>
+      </w:r>
+    </w:p>
+    <w:p>
+      <w:pPr>
+        <w:contextualSpacing w:val="0"/>
+        <w:rPr>
+          <w:rFonts w:ascii="Helvetica" w:hAnsi="Helvetica"/>
+        </w:rPr>
+      </w:pPr>
+      <w:r>
+        <w:rPr>
+          <w:rFonts w:ascii="Helvetica" w:hAnsi="Helvetica"/>
+        </w:rPr>
         <w:t>Seen below is the UML class diagram of the system. For clarity, it does not show all methods or attributes. The classes that have been added since AS3 are circled in red.</w:t>
       </w:r>
     </w:p>
     <w:p>
       <w:pPr>
         <w:contextualSpacing w:val="0"/>
-      </w:pPr>
-    </w:p>
-    <w:p>
-      <w:pPr>
-        <w:contextualSpacing w:val="0"/>
-      </w:pPr>
-      <w:r>
+        <w:rPr>
+          <w:rFonts w:ascii="Helvetica" w:hAnsi="Helvetica"/>
+        </w:rPr>
+      </w:pPr>
+    </w:p>
+    <w:p>
+      <w:pPr>
+        <w:contextualSpacing w:val="0"/>
+        <w:rPr>
+          <w:rFonts w:ascii="Helvetica" w:hAnsi="Helvetica"/>
+        </w:rPr>
+      </w:pPr>
+      <w:r>
+        <w:rPr>
+          <w:rFonts w:ascii="Helvetica" w:hAnsi="Helvetica"/>
+        </w:rPr>
         <w:t xml:space="preserve">The </w:t>
       </w:r>
       <w:r>
+        <w:rPr>
+          <w:rFonts w:ascii="Helvetica" w:hAnsi="Helvetica"/>
+        </w:rPr>
         <w:t xml:space="preserve">important </w:t>
       </w:r>
       <w:r>
+        <w:rPr>
+          <w:rFonts w:ascii="Helvetica" w:hAnsi="Helvetica"/>
+        </w:rPr>
         <w:t>system alerts are displayed at the bottom of the Client</w:t>
       </w:r>
       <w:r>
+        <w:rPr>
+          <w:rFonts w:ascii="Helvetica" w:hAnsi="Helvetica"/>
+        </w:rPr>
         <w:t>.</w:t>
       </w:r>
       <w:r>
+        <w:rPr>
+          <w:rFonts w:ascii="Helvetica" w:hAnsi="Helvetica"/>
+        </w:rPr>
         <w:t xml:space="preserve"> </w:t>
       </w:r>
       <w:r>
+        <w:rPr>
+          <w:rFonts w:ascii="Helvetica" w:hAnsi="Helvetica"/>
+        </w:rPr>
         <w:t>M</w:t>
       </w:r>
       <w:r>
+        <w:rPr>
+          <w:rFonts w:ascii="Helvetica" w:hAnsi="Helvetica"/>
+        </w:rPr>
         <w:t xml:space="preserve">ore general information that tracks all activity </w:t>
       </w:r>
       <w:r>
+        <w:rPr>
+          <w:rFonts w:ascii="Helvetica" w:hAnsi="Helvetica"/>
+        </w:rPr>
         <w:t>is displayed in the “Log View” which is a child of the</w:t>
       </w:r>
       <w:r>
+        <w:rPr>
+          <w:rFonts w:ascii="Helvetica" w:hAnsi="Helvetica"/>
+        </w:rPr>
         <w:t xml:space="preserve"> “Configure Tab” where only admins can see it</w:t>
       </w:r>
       <w:r>
+        <w:rPr>
+          <w:rFonts w:ascii="Helvetica" w:hAnsi="Helvetica"/>
+        </w:rPr>
         <w:t>.</w:t>
       </w:r>
     </w:p>
     <w:p>
       <w:pPr>
         <w:contextualSpacing w:val="0"/>
-      </w:pPr>
-    </w:p>
-    <w:p>
-      <w:pPr>
-        <w:contextualSpacing w:val="0"/>
-      </w:pPr>
-      <w:r>
+        <w:rPr>
+          <w:rFonts w:ascii="Helvetica" w:hAnsi="Helvetica"/>
+        </w:rPr>
+      </w:pPr>
+    </w:p>
+    <w:p>
+      <w:pPr>
+        <w:contextualSpacing w:val="0"/>
+        <w:rPr>
+          <w:rFonts w:ascii="Helvetica" w:hAnsi="Helvetica"/>
+        </w:rPr>
+      </w:pPr>
+      <w:r>
+        <w:rPr>
+          <w:rFonts w:ascii="Helvetica" w:hAnsi="Helvetica"/>
+        </w:rPr>
         <w:t xml:space="preserve">Admins and users where added for AS4 as well. </w:t>
       </w:r>
       <w:r>
+        <w:rPr>
+          <w:rFonts w:ascii="Helvetica" w:hAnsi="Helvetica"/>
+        </w:rPr>
         <w:t>Admins can always view all the information. When a new user registers, the active admins can assign them devices in the “Users” tab. By default</w:t>
       </w:r>
       <w:r>
+        <w:rPr>
+          <w:rFonts w:ascii="Helvetica" w:hAnsi="Helvetica"/>
+        </w:rPr>
         <w:t>,</w:t>
       </w:r>
       <w:r>
+        <w:rPr>
+          <w:rFonts w:ascii="Helvetica" w:hAnsi="Helvetica"/>
+        </w:rPr>
         <w:t xml:space="preserve"> users cannot see any devices, they must all be added by an </w:t>
       </w:r>
       <w:r>
+        <w:rPr>
+          <w:rFonts w:ascii="Helvetica" w:hAnsi="Helvetica"/>
+        </w:rPr>
         <w:t>administrator</w:t>
       </w:r>
       <w:r>
+        <w:rPr>
+          <w:rFonts w:ascii="Helvetica" w:hAnsi="Helvetica"/>
+        </w:rPr>
         <w:t>.</w:t>
       </w:r>
     </w:p>
     <w:p>
       <w:pPr>
         <w:contextualSpacing w:val="0"/>
-      </w:pPr>
-    </w:p>
-    <w:p>
-      <w:pPr>
-        <w:contextualSpacing w:val="0"/>
-      </w:pPr>
-      <w:r>
+        <w:rPr>
+          <w:rFonts w:ascii="Helvetica" w:hAnsi="Helvetica"/>
+        </w:rPr>
+      </w:pPr>
+    </w:p>
+    <w:p>
+      <w:pPr>
+        <w:contextualSpacing w:val="0"/>
+        <w:rPr>
+          <w:rFonts w:ascii="Helvetica" w:hAnsi="Helvetica"/>
+        </w:rPr>
+      </w:pPr>
+      <w:r>
+        <w:rPr>
+          <w:rFonts w:ascii="Helvetica" w:hAnsi="Helvetica"/>
+        </w:rPr>
         <w:t>The Data Persister class was added in order to save all the “Log View” logs into the file dataLog.txt. It writes all the activity that takes place in JSON format. When the client is shutdown and reopened, the “Log View” repopulates by reading from this file.</w:t>
       </w:r>
     </w:p>
     <w:p>
       <w:pPr>
         <w:contextualSpacing w:val="0"/>
-      </w:pPr>
-    </w:p>
-    <w:p>
-      <w:pPr>
-        <w:contextualSpacing w:val="0"/>
-      </w:pPr>
-      <w:r>
+        <w:rPr>
+          <w:rFonts w:ascii="Helvetica" w:hAnsi="Helvetica"/>
+        </w:rPr>
+      </w:pPr>
+    </w:p>
+    <w:p>
+      <w:pPr>
+        <w:contextualSpacing w:val="0"/>
+        <w:rPr>
+          <w:rFonts w:ascii="Helvetica" w:hAnsi="Helvetica"/>
+        </w:rPr>
+      </w:pPr>
+      <w:r>
+        <w:rPr>
+          <w:rFonts w:ascii="Helvetica" w:hAnsi="Helvetica"/>
+        </w:rPr>
         <w:t xml:space="preserve">Although these are the only new classes, most classes </w:t>
       </w:r>
       <w:r>
-        <w:t>underwent large modifications in order to go from passing half the acceptance tests to all of them and to improve the design</w:t>
-      </w:r>
-      <w:bookmarkStart w:id="0" w:name="_GoBack"/>
-      <w:bookmarkEnd w:id="0"/>
-      <w:r>
-        <w:t>.</w:t>
-      </w:r>
-    </w:p>
-    <w:p>
-      <w:pPr>
-        <w:contextualSpacing w:val="0"/>
-      </w:pPr>
-    </w:p>
-    <w:p>
-      <w:pPr>
-        <w:contextualSpacing w:val="0"/>
-      </w:pPr>
-    </w:p>
-    <w:p>
-      <w:pPr>
-        <w:contextualSpacing w:val="0"/>
-      </w:pPr>
-    </w:p>
-    <w:p>
-      <w:pPr>
-        <w:contextualSpacing w:val="0"/>
+        <w:rPr>
+          <w:rFonts w:ascii="Helvetica" w:hAnsi="Helvetica"/>
+        </w:rPr>
+        <w:t>underwent large modifications in order to go from passing half the acceptance tests to all of them and to improve the design.</w:t>
+      </w:r>
+    </w:p>
+    <w:p>
+      <w:pPr>
+        <w:contextualSpacing w:val="0"/>
+        <w:rPr>
+          <w:rFonts w:ascii="Helvetica" w:hAnsi="Helvetica"/>
+        </w:rPr>
+      </w:pPr>
+    </w:p>
+    <w:p>
+      <w:pPr>
+        <w:contextualSpacing w:val="0"/>
+        <w:rPr>
+          <w:rFonts w:ascii="Helvetica" w:hAnsi="Helvetica"/>
+        </w:rPr>
+      </w:pPr>
+    </w:p>
+    <w:p>
+      <w:pPr>
+        <w:contextualSpacing w:val="0"/>
+        <w:rPr>
+          <w:rFonts w:ascii="Helvetica" w:hAnsi="Helvetica"/>
+        </w:rPr>
+      </w:pPr>
+    </w:p>
+    <w:p>
+      <w:pPr>
+        <w:contextualSpacing w:val="0"/>
+        <w:rPr>
+          <w:rFonts w:ascii="Helvetica" w:hAnsi="Helvetica"/>
+        </w:rPr>
         <w:sectPr>
           <w:pgSz w:w="12240" w:h="15840"/>
           <w:pgMar w:top="1440" w:right="1440" w:bottom="1440" w:left="1440" w:header="0" w:footer="720" w:gutter="0"/>
@@ -585,12 +1004,15 @@
     <w:p>
       <w:pPr>
         <w:contextualSpacing w:val="0"/>
-      </w:pPr>
-      <w:r>
-        <w:rPr>
+        <w:rPr>
+          <w:rFonts w:ascii="Helvetica" w:hAnsi="Helvetica"/>
+        </w:rPr>
+      </w:pPr>
+      <w:r>
+        <w:rPr>
+          <w:rFonts w:ascii="Helvetica" w:hAnsi="Helvetica"/>
           <w:noProof/>
         </w:rPr>
-        <w:lastRenderedPageBreak/>
         <mc:AlternateContent>
           <mc:Choice Requires="wps">
             <w:drawing>
@@ -660,7 +1082,7 @@
           </mc:Choice>
           <mc:Fallback>
             <w:pict>
-              <v:roundrect w14:anchorId="6EB56D68" id="Rectangle: Rounded Corners 5" o:spid="_x0000_s1026" style="position:absolute;margin-left:-69.75pt;margin-top:231.7pt;width:134.25pt;height:78.75pt;z-index:251661824;visibility:visible;mso-wrap-style:square;mso-width-percent:0;mso-height-percent:0;mso-wrap-distance-left:9pt;mso-wrap-distance-top:0;mso-wrap-distance-right:9pt;mso-wrap-distance-bottom:0;mso-position-horizontal:absolute;mso-position-horizontal-relative:text;mso-position-vertical:absolute;mso-position-vertical-relative:text;mso-width-percent:0;mso-height-percent:0;mso-width-relative:margin;mso-height-relative:margin;v-text-anchor:middle" arcsize="10923f" o:gfxdata="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" filled="f" strokecolor="#c00000" strokeweight="1.5pt">
+              <v:roundrect w14:anchorId="31BF1756" id="Rectangle: Rounded Corners 5" o:spid="_x0000_s1026" style="position:absolute;margin-left:-69.75pt;margin-top:231.7pt;width:134.25pt;height:78.75pt;z-index:251661824;visibility:visible;mso-wrap-style:square;mso-width-percent:0;mso-height-percent:0;mso-wrap-distance-left:9pt;mso-wrap-distance-top:0;mso-wrap-distance-right:9pt;mso-wrap-distance-bottom:0;mso-position-horizontal:absolute;mso-position-horizontal-relative:text;mso-position-vertical:absolute;mso-position-vertical-relative:text;mso-width-percent:0;mso-height-percent:0;mso-width-relative:margin;mso-height-relative:margin;v-text-anchor:middle" arcsize="10923f" o:gfxdata="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" filled="f" strokecolor="#c00000" strokeweight="1.5pt">
                 <v:shadow on="t" color="black" opacity="22937f" origin=",.5" offset="0,.63889mm"/>
               </v:roundrect>
             </w:pict>
@@ -669,6 +1091,7 @@
       </w:r>
       <w:r>
         <w:rPr>
+          <w:rFonts w:ascii="Helvetica" w:hAnsi="Helvetica"/>
           <w:noProof/>
         </w:rPr>
         <mc:AlternateContent>
@@ -740,7 +1163,7 @@
           </mc:Choice>
           <mc:Fallback>
             <w:pict>
-              <v:roundrect w14:anchorId="44363651" id="Rectangle: Rounded Corners 6" o:spid="_x0000_s1026" style="position:absolute;margin-left:-69.75pt;margin-top:42.75pt;width:104.25pt;height:73.5pt;z-index:251676160;visibility:visible;mso-wrap-style:square;mso-width-percent:0;mso-height-percent:0;mso-wrap-distance-left:9pt;mso-wrap-distance-top:0;mso-wrap-distance-right:9pt;mso-wrap-distance-bottom:0;mso-position-horizontal:absolute;mso-position-horizontal-relative:text;mso-position-vertical:absolute;mso-position-vertical-relative:text;mso-width-percent:0;mso-height-percent:0;mso-width-relative:margin;mso-height-relative:margin;v-text-anchor:middle" arcsize="10923f" o:gfxdata="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" filled="f" strokecolor="#c00000" strokeweight="1.5pt">
+              <v:roundrect w14:anchorId="6926C0DF" id="Rectangle: Rounded Corners 6" o:spid="_x0000_s1026" style="position:absolute;margin-left:-69.75pt;margin-top:42.75pt;width:104.25pt;height:73.5pt;z-index:251676160;visibility:visible;mso-wrap-style:square;mso-width-percent:0;mso-height-percent:0;mso-wrap-distance-left:9pt;mso-wrap-distance-top:0;mso-wrap-distance-right:9pt;mso-wrap-distance-bottom:0;mso-position-horizontal:absolute;mso-position-horizontal-relative:text;mso-position-vertical:absolute;mso-position-vertical-relative:text;mso-width-percent:0;mso-height-percent:0;mso-width-relative:margin;mso-height-relative:margin;v-text-anchor:middle" arcsize="10923f" o:gfxdata="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" filled="f" strokecolor="#c00000" strokeweight="1.5pt">
                 <v:shadow on="t" color="black" opacity="22937f" origin=",.5" offset="0,.63889mm"/>
               </v:roundrect>
             </w:pict>
@@ -749,6 +1172,7 @@
       </w:r>
       <w:r>
         <w:rPr>
+          <w:rFonts w:ascii="Helvetica" w:hAnsi="Helvetica"/>
           <w:noProof/>
         </w:rPr>
         <mc:AlternateContent>
@@ -820,7 +1244,7 @@
           </mc:Choice>
           <mc:Fallback>
             <w:pict>
-              <v:roundrect w14:anchorId="0B687018" id="Rectangle: Rounded Corners 7" o:spid="_x0000_s1026" style="position:absolute;margin-left:95.25pt;margin-top:177pt;width:95.25pt;height:55.5pt;z-index:251688448;visibility:visible;mso-wrap-style:square;mso-width-percent:0;mso-height-percent:0;mso-wrap-distance-left:9pt;mso-wrap-distance-top:0;mso-wrap-distance-right:9pt;mso-wrap-distance-bottom:0;mso-position-horizontal:absolute;mso-position-horizontal-relative:text;mso-position-vertical:absolute;mso-position-vertical-relative:text;mso-width-percent:0;mso-height-percent:0;mso-width-relative:margin;mso-height-relative:margin;v-text-anchor:middle" arcsize="10923f" o:gfxdata="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" filled="f" strokecolor="#c00000" strokeweight="1.5pt">
+              <v:roundrect w14:anchorId="36912388" id="Rectangle: Rounded Corners 7" o:spid="_x0000_s1026" style="position:absolute;margin-left:95.25pt;margin-top:177pt;width:95.25pt;height:55.5pt;z-index:251688448;visibility:visible;mso-wrap-style:square;mso-width-percent:0;mso-height-percent:0;mso-wrap-distance-left:9pt;mso-wrap-distance-top:0;mso-wrap-distance-right:9pt;mso-wrap-distance-bottom:0;mso-position-horizontal:absolute;mso-position-horizontal-relative:text;mso-position-vertical:absolute;mso-position-vertical-relative:text;mso-width-percent:0;mso-height-percent:0;mso-width-relative:margin;mso-height-relative:margin;v-text-anchor:middle" arcsize="10923f" o:gfxdata="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" filled="f" strokecolor="#c00000" strokeweight="1.5pt">
                 <v:shadow on="t" color="black" opacity="22937f" origin=",.5" offset="0,.63889mm"/>
               </v:roundrect>
             </w:pict>
@@ -829,6 +1253,7 @@
       </w:r>
       <w:r>
         <w:rPr>
+          <w:rFonts w:ascii="Helvetica" w:hAnsi="Helvetica"/>
           <w:noProof/>
         </w:rPr>
         <mc:AlternateContent>
@@ -900,7 +1325,7 @@
           </mc:Choice>
           <mc:Fallback>
             <w:pict>
-              <v:roundrect w14:anchorId="5B8F4A38" id="Rectangle: Rounded Corners 9" o:spid="_x0000_s1026" style="position:absolute;margin-left:-44.95pt;margin-top:318.75pt;width:84pt;height:54pt;z-index:251691520;visibility:visible;mso-wrap-style:square;mso-width-percent:0;mso-height-percent:0;mso-wrap-distance-left:9pt;mso-wrap-distance-top:0;mso-wrap-distance-right:9pt;mso-wrap-distance-bottom:0;mso-position-horizontal:absolute;mso-position-horizontal-relative:text;mso-position-vertical:absolute;mso-position-vertical-relative:text;mso-width-percent:0;mso-height-percent:0;mso-width-relative:margin;mso-height-relative:margin;v-text-anchor:middle" arcsize="10923f" o:gfxdata="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" filled="f" strokecolor="#c00000" strokeweight="1.5pt">
+              <v:roundrect w14:anchorId="7398BD69" id="Rectangle: Rounded Corners 9" o:spid="_x0000_s1026" style="position:absolute;margin-left:-44.95pt;margin-top:318.75pt;width:84pt;height:54pt;z-index:251691520;visibility:visible;mso-wrap-style:square;mso-width-percent:0;mso-height-percent:0;mso-wrap-distance-left:9pt;mso-wrap-distance-top:0;mso-wrap-distance-right:9pt;mso-wrap-distance-bottom:0;mso-position-horizontal:absolute;mso-position-horizontal-relative:text;mso-position-vertical:absolute;mso-position-vertical-relative:text;mso-width-percent:0;mso-height-percent:0;mso-width-relative:margin;mso-height-relative:margin;v-text-anchor:middle" arcsize="10923f" o:gfxdata="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" filled="f" strokecolor="#c00000" strokeweight="1.5pt">
                 <v:shadow on="t" color="black" opacity="22937f" origin=",.5" offset="0,.63889mm"/>
               </v:roundrect>
             </w:pict>
@@ -909,6 +1334,7 @@
       </w:r>
       <w:r>
         <w:rPr>
+          <w:rFonts w:ascii="Helvetica" w:hAnsi="Helvetica"/>
           <w:noProof/>
         </w:rPr>
         <mc:AlternateContent>
@@ -980,7 +1406,7 @@
           </mc:Choice>
           <mc:Fallback>
             <w:pict>
-              <v:roundrect w14:anchorId="42D5D1B1" id="Rectangle: Rounded Corners 1" o:spid="_x0000_s1026" style="position:absolute;margin-left:383.25pt;margin-top:311.25pt;width:107.25pt;height:54pt;z-index:251648512;visibility:visible;mso-wrap-style:square;mso-width-percent:0;mso-height-percent:0;mso-wrap-distance-left:9pt;mso-wrap-distance-top:0;mso-wrap-distance-right:9pt;mso-wrap-distance-bottom:0;mso-position-horizontal:absolute;mso-position-horizontal-relative:text;mso-position-vertical:absolute;mso-position-vertical-relative:text;mso-width-percent:0;mso-height-percent:0;mso-width-relative:margin;mso-height-relative:margin;v-text-anchor:middle" arcsize="10923f" o:gfxdata="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" filled="f" strokecolor="#c00000" strokeweight="1.5pt">
+              <v:roundrect w14:anchorId="28D36B0D" id="Rectangle: Rounded Corners 1" o:spid="_x0000_s1026" style="position:absolute;margin-left:383.25pt;margin-top:311.25pt;width:107.25pt;height:54pt;z-index:251648512;visibility:visible;mso-wrap-style:square;mso-width-percent:0;mso-height-percent:0;mso-wrap-distance-left:9pt;mso-wrap-distance-top:0;mso-wrap-distance-right:9pt;mso-wrap-distance-bottom:0;mso-position-horizontal:absolute;mso-position-horizontal-relative:text;mso-position-vertical:absolute;mso-position-vertical-relative:text;mso-width-percent:0;mso-height-percent:0;mso-width-relative:margin;mso-height-relative:margin;v-text-anchor:middle" arcsize="10923f" o:gfxdata="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" filled="f" strokecolor="#c00000" strokeweight="1.5pt">
                 <v:shadow on="t" color="black" opacity="22937f" origin=",.5" offset="0,.63889mm"/>
               </v:roundrect>
             </w:pict>
@@ -989,6 +1415,7 @@
       </w:r>
       <w:r>
         <w:rPr>
+          <w:rFonts w:ascii="Helvetica" w:hAnsi="Helvetica"/>
           <w:noProof/>
         </w:rPr>
         <w:drawing>
@@ -1054,6 +1481,7 @@
           </wp:anchor>
         </w:drawing>
       </w:r>
+      <w:bookmarkEnd w:id="0"/>
     </w:p>
     <w:sectPr>
       <w:pgSz w:w="15840" w:h="12240" w:orient="landscape"/>
@@ -1068,6 +1496,11 @@
 
 <file path=word/numbering.xml><?xml version="1.0" encoding="utf-8"?>
 <w:numbering xmlns:wpc="http://schemas.microsoft.com/office/word/2010/wordprocessingCanvas" xmlns:cx="http://schemas.microsoft.com/office/drawing/2014/chartex" xmlns:cx1="http://schemas.microsoft.com/office/drawing/2015/9/8/chartex" xmlns:cx2="http://schemas.microsoft.com/office/drawing/2015/10/21/chartex" xmlns:cx3="http://schemas.microsoft.com/office/drawing/2016/5/9/chartex" xmlns:cx4="http://schemas.microsoft.com/office/drawing/2016/5/10/chartex" xmlns:cx5="http://schemas.microsoft.com/office/drawing/2016/5/11/chartex" xmlns:cx6="http://schemas.microsoft.com/office/drawing/2016/5/12/chartex" xmlns:cx7="http://schemas.microsoft.com/office/drawing/2016/5/13/chartex" xmlns:cx8="http://schemas.microsoft.com/office/drawing/2016/5/14/chartex" xmlns:mc="http://schemas.openxmlformats.org/markup-compatibility/2006" xmlns:aink="http://schemas.microsoft.com/office/drawing/2016/ink" xmlns:am3d="http://schemas.microsoft.com/office/drawing/2017/model3d" xmlns:o="urn:schemas-microsoft-com:office:office" xmlns:r="http://schemas.openxmlformats.org/officeDocument/2006/relationships" xmlns:m="http://schemas.openxmlformats.org/officeDocument/2006/math" xmlns:v="urn:schemas-microsoft-com:vml" xmlns:wp14="http://schemas.microsoft.com/office/word/2010/wordprocessingDrawing" xmlns:wp="http://schemas.openxmlformats.org/drawingml/2006/wordprocessingDrawing" xmlns:w10="urn:schemas-microsoft-com:office:word" xmlns:w="http://schemas.openxmlformats.org/wordprocessingml/2006/main" xmlns:w14="http://schemas.microsoft.com/office/word/2010/wordml" xmlns:w15="http://schemas.microsoft.com/office/word/2012/wordml" xmlns:w16cid="http://schemas.microsoft.com/office/word/2016/wordml/cid" xmlns:w16se="http://schemas.microsoft.com/office/word/2015/wordml/symex" xmlns:wpg="http://schemas.microsoft.com/office/word/2010/wordprocessingGroup" xmlns:wpi="http://schemas.microsoft.com/office/word/2010/wordprocessingInk" xmlns:wne="http://schemas.microsoft.com/office/word/2006/wordml" xmlns:wps="http://schemas.microsoft.com/office/word/2010/wordprocessingShape" mc:Ignorable="w14 w15 w16se w16cid wp14">
+  <w:numPicBullet w:numPicBulletId="0">
+    <w:pict>
+      <v:rect id="_x0000_i1037" style="width:0;height:1.5pt" o:hralign="center" o:bullet="t" o:hrstd="t" o:hr="t" fillcolor="#a0a0a0" stroked="f"/>
+    </w:pict>
+  </w:numPicBullet>
   <w:abstractNum w:abstractNumId="0" w15:restartNumberingAfterBreak="0">
     <w:nsid w:val="55585BF5"/>
     <w:multiLevelType w:val="multilevel"/>

</xml_diff>